<commit_message>
Jointure entre Yoann et Antoine V1
</commit_message>
<xml_diff>
--- a/Brainstorming_POOA.docx
+++ b/Brainstorming_POOA.docx
@@ -120,22 +120,15 @@
           <w:numId w:val="1"/>
         </w:numPr>
       </w:pPr>
-      <w:proofErr w:type="spellStart"/>
-      <w:r>
-        <w:t>Fonction</w:t>
-      </w:r>
-      <w:proofErr w:type="spellEnd"/>
-      <w:r>
-        <w:t xml:space="preserve"> touch </w:t>
+      <w:r>
+        <w:t xml:space="preserve">Fonction touch </w:t>
       </w:r>
       <w:r>
         <w:t>(</w:t>
       </w:r>
-      <w:proofErr w:type="spellStart"/>
       <w:r>
         <w:t>Kivy</w:t>
       </w:r>
-      <w:proofErr w:type="spellEnd"/>
       <w:r>
         <w:t>)</w:t>
       </w:r>
@@ -148,7 +141,6 @@
         </w:rPr>
         <w:t xml:space="preserve">=&gt; </w:t>
       </w:r>
-      <w:proofErr w:type="spellStart"/>
       <w:r>
         <w:rPr>
           <w:b/>
@@ -156,7 +148,6 @@
         </w:rPr>
         <w:t>Yoann</w:t>
       </w:r>
-      <w:proofErr w:type="spellEnd"/>
     </w:p>
     <w:p>
       <w:pPr>
@@ -182,16 +173,8 @@
         <w:rPr>
           <w:lang w:val="fr-FR"/>
         </w:rPr>
-        <w:t xml:space="preserve">à partir de </w:t>
-      </w:r>
-      <w:proofErr w:type="spellStart"/>
-      <w:r>
-        <w:rPr>
-          <w:lang w:val="fr-FR"/>
-        </w:rPr>
-        <w:t>touch</w:t>
-      </w:r>
-      <w:proofErr w:type="spellEnd"/>
+        <w:t>à partir de touch</w:t>
+      </w:r>
       <w:r>
         <w:rPr>
           <w:lang w:val="fr-FR"/>
@@ -204,7 +187,6 @@
         </w:rPr>
         <w:t xml:space="preserve">=&gt; </w:t>
       </w:r>
-      <w:proofErr w:type="spellStart"/>
       <w:r>
         <w:rPr>
           <w:b/>
@@ -212,7 +194,6 @@
         </w:rPr>
         <w:t>Yoann</w:t>
       </w:r>
-      <w:proofErr w:type="spellEnd"/>
     </w:p>
     <w:p>
       <w:pPr>
@@ -304,29 +285,7 @@
         <w:rPr>
           <w:lang w:val="fr-FR"/>
         </w:rPr>
-        <w:t xml:space="preserve">Transition </w:t>
-      </w:r>
-      <w:proofErr w:type="spellStart"/>
-      <w:r>
-        <w:rPr>
-          <w:lang w:val="fr-FR"/>
-        </w:rPr>
-        <w:t>client =</w:t>
-      </w:r>
-      <w:proofErr w:type="gramStart"/>
-      <w:r>
-        <w:rPr>
-          <w:lang w:val="fr-FR"/>
-        </w:rPr>
-        <w:t>&gt;  serveur</w:t>
-      </w:r>
-      <w:proofErr w:type="spellEnd"/>
-      <w:proofErr w:type="gramEnd"/>
-      <w:r>
-        <w:rPr>
-          <w:lang w:val="fr-FR"/>
-        </w:rPr>
-        <w:t xml:space="preserve"> </w:t>
+        <w:t xml:space="preserve">Transition client =&gt;  serveur </w:t>
       </w:r>
       <w:r>
         <w:rPr>
@@ -335,7 +294,6 @@
         </w:rPr>
         <w:t xml:space="preserve">=&gt; </w:t>
       </w:r>
-      <w:proofErr w:type="spellStart"/>
       <w:r>
         <w:rPr>
           <w:b/>
@@ -344,7 +302,6 @@
         </w:rPr>
         <w:t>Anais</w:t>
       </w:r>
-      <w:proofErr w:type="spellEnd"/>
     </w:p>
     <w:p>
       <w:pPr>
@@ -364,31 +321,15 @@
         <w:rPr>
           <w:lang w:val="fr-FR"/>
         </w:rPr>
-        <w:t xml:space="preserve"> tableau dans le </w:t>
-      </w:r>
-      <w:proofErr w:type="gramStart"/>
-      <w:r>
-        <w:rPr>
-          <w:lang w:val="fr-FR"/>
-        </w:rPr>
-        <w:t xml:space="preserve">serveur  </w:t>
-      </w:r>
-      <w:r>
-        <w:rPr>
-          <w:b/>
-          <w:lang w:val="fr-FR"/>
-        </w:rPr>
-        <w:t>=</w:t>
-      </w:r>
-      <w:proofErr w:type="gramEnd"/>
-      <w:r>
-        <w:rPr>
-          <w:b/>
-          <w:lang w:val="fr-FR"/>
-        </w:rPr>
-        <w:t xml:space="preserve">&gt; </w:t>
-      </w:r>
-      <w:proofErr w:type="spellStart"/>
+        <w:t xml:space="preserve"> tableau dans le serveur  </w:t>
+      </w:r>
+      <w:r>
+        <w:rPr>
+          <w:b/>
+          <w:lang w:val="fr-FR"/>
+        </w:rPr>
+        <w:t xml:space="preserve">=&gt; </w:t>
+      </w:r>
       <w:r>
         <w:rPr>
           <w:b/>
@@ -397,7 +338,6 @@
         </w:rPr>
         <w:t>Anais</w:t>
       </w:r>
-      <w:proofErr w:type="spellEnd"/>
     </w:p>
     <w:p>
       <w:pPr>
@@ -411,39 +351,7 @@
         <w:rPr>
           <w:lang w:val="fr-FR"/>
         </w:rPr>
-        <w:t xml:space="preserve">Transition </w:t>
-      </w:r>
-      <w:r>
-        <w:rPr>
-          <w:lang w:val="fr-FR"/>
-        </w:rPr>
-        <w:t>serveur</w:t>
-      </w:r>
-      <w:r>
-        <w:rPr>
-          <w:lang w:val="fr-FR"/>
-        </w:rPr>
-        <w:t xml:space="preserve"> =</w:t>
-      </w:r>
-      <w:proofErr w:type="gramStart"/>
-      <w:r>
-        <w:rPr>
-          <w:lang w:val="fr-FR"/>
-        </w:rPr>
-        <w:t xml:space="preserve">&gt;  </w:t>
-      </w:r>
-      <w:r>
-        <w:rPr>
-          <w:lang w:val="fr-FR"/>
-        </w:rPr>
-        <w:t>client</w:t>
-      </w:r>
-      <w:proofErr w:type="gramEnd"/>
-      <w:r>
-        <w:rPr>
-          <w:lang w:val="fr-FR"/>
-        </w:rPr>
-        <w:t xml:space="preserve"> </w:t>
+        <w:t xml:space="preserve">Transition serveur =&gt;  client </w:t>
       </w:r>
       <w:r>
         <w:rPr>
@@ -452,7 +360,6 @@
         </w:rPr>
         <w:t xml:space="preserve">=&gt; </w:t>
       </w:r>
-      <w:proofErr w:type="spellStart"/>
       <w:r>
         <w:rPr>
           <w:b/>
@@ -461,7 +368,6 @@
         </w:rPr>
         <w:t>Anais</w:t>
       </w:r>
-      <w:proofErr w:type="spellEnd"/>
     </w:p>
     <w:p>
       <w:pPr>
@@ -475,21 +381,7 @@
         <w:rPr>
           <w:lang w:val="fr-FR"/>
         </w:rPr>
-        <w:t xml:space="preserve">Transformation </w:t>
-      </w:r>
-      <w:proofErr w:type="gramStart"/>
-      <w:r>
-        <w:rPr>
-          <w:lang w:val="fr-FR"/>
-        </w:rPr>
-        <w:t>d’une string</w:t>
-      </w:r>
-      <w:proofErr w:type="gramEnd"/>
-      <w:r>
-        <w:rPr>
-          <w:lang w:val="fr-FR"/>
-        </w:rPr>
-        <w:t xml:space="preserve"> en une classe de forme et de commande </w:t>
+        <w:t xml:space="preserve">Transformation d’une string en une classe de forme et de commande </w:t>
       </w:r>
       <w:r>
         <w:rPr>
@@ -579,8 +471,6 @@
           <w:lang w:val="fr-FR"/>
         </w:rPr>
       </w:pPr>
-      <w:bookmarkStart w:id="0" w:name="_GoBack"/>
-      <w:bookmarkEnd w:id="0"/>
     </w:p>
     <w:p>
       <w:pPr>
@@ -660,74 +550,61 @@
       <w:pPr>
         <w:rPr>
           <w:b/>
-        </w:rPr>
-      </w:pPr>
-      <w:proofErr w:type="spellStart"/>
-      <w:r>
-        <w:rPr>
-          <w:b/>
+          <w:lang w:val="fr-FR"/>
+        </w:rPr>
+      </w:pPr>
+      <w:r>
+        <w:rPr>
+          <w:b/>
+          <w:lang w:val="fr-FR"/>
         </w:rPr>
         <w:t>Commande</w:t>
       </w:r>
-      <w:proofErr w:type="spellEnd"/>
-    </w:p>
-    <w:p/>
-    <w:p>
-      <w:pPr>
-        <w:rPr>
-          <w:lang w:val="fr-FR"/>
-        </w:rPr>
-      </w:pPr>
-      <w:r>
-        <w:rPr>
-          <w:lang w:val="fr-FR"/>
-        </w:rPr>
-        <w:t xml:space="preserve">A </w:t>
-      </w:r>
-      <w:proofErr w:type="spellStart"/>
-      <w:r>
-        <w:rPr>
-          <w:lang w:val="fr-FR"/>
-        </w:rPr>
-        <w:t>implementer</w:t>
-      </w:r>
-      <w:proofErr w:type="spellEnd"/>
-      <w:r>
-        <w:rPr>
-          <w:lang w:val="fr-FR"/>
-        </w:rPr>
-        <w:t xml:space="preserve"> pour prochaine fois</w:t>
-      </w:r>
-    </w:p>
-    <w:p>
-      <w:pPr>
-        <w:rPr>
-          <w:lang w:val="fr-FR"/>
-        </w:rPr>
-      </w:pPr>
-    </w:p>
-    <w:p>
-      <w:pPr>
-        <w:rPr>
-          <w:lang w:val="fr-FR"/>
-        </w:rPr>
-      </w:pPr>
-    </w:p>
-    <w:p>
-      <w:pPr>
-        <w:rPr>
-          <w:lang w:val="fr-FR"/>
-        </w:rPr>
-      </w:pPr>
-    </w:p>
-    <w:p>
-      <w:proofErr w:type="gramStart"/>
-      <w:r>
-        <w:t>H :</w:t>
-      </w:r>
-      <w:proofErr w:type="gramEnd"/>
-      <w:r>
-        <w:t xml:space="preserve"> Hello</w:t>
+    </w:p>
+    <w:p>
+      <w:pPr>
+        <w:rPr>
+          <w:lang w:val="fr-FR"/>
+        </w:rPr>
+      </w:pPr>
+    </w:p>
+    <w:p>
+      <w:pPr>
+        <w:rPr>
+          <w:lang w:val="fr-FR"/>
+        </w:rPr>
+      </w:pPr>
+      <w:r>
+        <w:rPr>
+          <w:lang w:val="fr-FR"/>
+        </w:rPr>
+        <w:t>A implementer pour prochaine fois</w:t>
+      </w:r>
+    </w:p>
+    <w:p>
+      <w:pPr>
+        <w:rPr>
+          <w:lang w:val="fr-FR"/>
+        </w:rPr>
+      </w:pPr>
+    </w:p>
+    <w:p>
+      <w:pPr>
+        <w:rPr>
+          <w:lang w:val="fr-FR"/>
+        </w:rPr>
+      </w:pPr>
+    </w:p>
+    <w:p>
+      <w:pPr>
+        <w:rPr>
+          <w:lang w:val="fr-FR"/>
+        </w:rPr>
+      </w:pPr>
+    </w:p>
+    <w:p>
+      <w:r>
+        <w:t>H : Hello</w:t>
       </w:r>
     </w:p>
     <w:p>
@@ -764,26 +641,16 @@
     <w:p/>
     <w:p/>
     <w:p>
-      <w:proofErr w:type="gramStart"/>
-      <w:r>
-        <w:t>R :</w:t>
-      </w:r>
-      <w:proofErr w:type="gramEnd"/>
-      <w:r>
-        <w:t xml:space="preserve"> rectangle</w:t>
+      <w:r>
+        <w:t>R : rectangle</w:t>
       </w:r>
       <w:r>
         <w:t xml:space="preserve"> “x” + “y”</w:t>
       </w:r>
     </w:p>
     <w:p>
-      <w:proofErr w:type="gramStart"/>
-      <w:r>
-        <w:t>S :</w:t>
-      </w:r>
-      <w:proofErr w:type="gramEnd"/>
-      <w:r>
-        <w:t xml:space="preserve"> square</w:t>
+      <w:r>
+        <w:t>S : square</w:t>
       </w:r>
       <w:r>
         <w:t xml:space="preserve"> “x” + “</w:t>
@@ -801,28 +668,12 @@
           <w:lang w:val="fr-FR"/>
         </w:rPr>
       </w:pPr>
-      <w:proofErr w:type="gramStart"/>
-      <w:r>
-        <w:rPr>
-          <w:lang w:val="fr-FR"/>
-        </w:rPr>
-        <w:t>C:</w:t>
-      </w:r>
-      <w:proofErr w:type="gramEnd"/>
-      <w:r>
-        <w:rPr>
-          <w:lang w:val="fr-FR"/>
-        </w:rPr>
-        <w:t xml:space="preserve"> </w:t>
-      </w:r>
-      <w:proofErr w:type="spellStart"/>
-      <w:r>
-        <w:rPr>
-          <w:lang w:val="fr-FR"/>
-        </w:rPr>
-        <w:t>circle</w:t>
-      </w:r>
-      <w:proofErr w:type="spellEnd"/>
+      <w:r>
+        <w:rPr>
+          <w:lang w:val="fr-FR"/>
+        </w:rPr>
+        <w:t>C: circle</w:t>
+      </w:r>
       <w:r>
         <w:rPr>
           <w:lang w:val="fr-FR"/>
@@ -836,19 +687,11 @@
           <w:lang w:val="fr-FR"/>
         </w:rPr>
       </w:pPr>
-      <w:proofErr w:type="spellStart"/>
-      <w:r>
-        <w:rPr>
-          <w:lang w:val="fr-FR"/>
-        </w:rPr>
-        <w:t>L</w:t>
-      </w:r>
-      <w:proofErr w:type="spellEnd"/>
-      <w:r>
-        <w:rPr>
-          <w:lang w:val="fr-FR"/>
-        </w:rPr>
-        <w:t xml:space="preserve"> lig</w:t>
+      <w:r>
+        <w:rPr>
+          <w:lang w:val="fr-FR"/>
+        </w:rPr>
+        <w:t>L lig</w:t>
       </w:r>
       <w:r>
         <w:rPr>
@@ -890,21 +733,7 @@
         <w:rPr>
           <w:lang w:val="fr-FR"/>
         </w:rPr>
-        <w:t>Séparateur </w:t>
-      </w:r>
-      <w:proofErr w:type="gramStart"/>
-      <w:r>
-        <w:rPr>
-          <w:lang w:val="fr-FR"/>
-        </w:rPr>
-        <w:t>: ,</w:t>
-      </w:r>
-      <w:proofErr w:type="gramEnd"/>
-      <w:r>
-        <w:rPr>
-          <w:lang w:val="fr-FR"/>
-        </w:rPr>
-        <w:t xml:space="preserve"> </w:t>
+        <w:t xml:space="preserve">Séparateur : , </w:t>
       </w:r>
     </w:p>
     <w:p>
@@ -950,65 +779,114 @@
       </w:pPr>
     </w:p>
     <w:p>
-      <w:r>
+      <w:pPr>
+        <w:rPr>
+          <w:lang w:val="fr-FR"/>
+        </w:rPr>
+      </w:pPr>
+      <w:r>
+        <w:rPr>
+          <w:lang w:val="fr-FR"/>
+        </w:rPr>
         <w:t>P polygon</w:t>
       </w:r>
     </w:p>
     <w:p>
-      <w:r>
-        <w:t xml:space="preserve">E </w:t>
-      </w:r>
-      <w:proofErr w:type="spellStart"/>
-      <w:r>
-        <w:t>Elipse</w:t>
-      </w:r>
-      <w:proofErr w:type="spellEnd"/>
-    </w:p>
-    <w:p/>
-    <w:p/>
-    <w:p/>
-    <w:p/>
-    <w:p>
-      <w:r>
-        <w:t xml:space="preserve">ID = </w:t>
-      </w:r>
-      <w:proofErr w:type="spellStart"/>
-      <w:r>
-        <w:t>heure</w:t>
-      </w:r>
-      <w:proofErr w:type="spellEnd"/>
-      <w:r>
-        <w:t xml:space="preserve"> + nom de machine</w:t>
-      </w:r>
-    </w:p>
-    <w:p/>
-    <w:p>
-      <w:pPr>
-        <w:rPr>
-          <w:lang w:val="fr-FR"/>
-        </w:rPr>
-      </w:pPr>
-    </w:p>
-    <w:p>
-      <w:pPr>
-        <w:rPr>
-          <w:lang w:val="fr-FR"/>
-        </w:rPr>
-      </w:pPr>
-    </w:p>
-    <w:p>
-      <w:pPr>
-        <w:rPr>
-          <w:lang w:val="fr-FR"/>
-        </w:rPr>
-      </w:pPr>
-    </w:p>
-    <w:p>
-      <w:pPr>
-        <w:rPr>
-          <w:lang w:val="fr-FR"/>
-        </w:rPr>
-      </w:pPr>
+      <w:pPr>
+        <w:rPr>
+          <w:lang w:val="fr-FR"/>
+        </w:rPr>
+      </w:pPr>
+      <w:r>
+        <w:rPr>
+          <w:lang w:val="fr-FR"/>
+        </w:rPr>
+        <w:t>E Elipse</w:t>
+      </w:r>
+    </w:p>
+    <w:p>
+      <w:pPr>
+        <w:rPr>
+          <w:lang w:val="fr-FR"/>
+        </w:rPr>
+      </w:pPr>
+    </w:p>
+    <w:p>
+      <w:pPr>
+        <w:rPr>
+          <w:lang w:val="fr-FR"/>
+        </w:rPr>
+      </w:pPr>
+    </w:p>
+    <w:p>
+      <w:pPr>
+        <w:rPr>
+          <w:lang w:val="fr-FR"/>
+        </w:rPr>
+      </w:pPr>
+    </w:p>
+    <w:p>
+      <w:pPr>
+        <w:rPr>
+          <w:lang w:val="fr-FR"/>
+        </w:rPr>
+      </w:pPr>
+    </w:p>
+    <w:p>
+      <w:pPr>
+        <w:rPr>
+          <w:lang w:val="fr-FR"/>
+        </w:rPr>
+      </w:pPr>
+      <w:r>
+        <w:rPr>
+          <w:lang w:val="fr-FR"/>
+        </w:rPr>
+        <w:t>ID = heure + nom de machine</w:t>
+      </w:r>
+    </w:p>
+    <w:p>
+      <w:pPr>
+        <w:rPr>
+          <w:lang w:val="fr-FR"/>
+        </w:rPr>
+      </w:pPr>
+    </w:p>
+    <w:p>
+      <w:pPr>
+        <w:rPr>
+          <w:lang w:val="fr-FR"/>
+        </w:rPr>
+      </w:pPr>
+    </w:p>
+    <w:p>
+      <w:pPr>
+        <w:rPr>
+          <w:lang w:val="fr-FR"/>
+        </w:rPr>
+      </w:pPr>
+    </w:p>
+    <w:p>
+      <w:pPr>
+        <w:rPr>
+          <w:lang w:val="fr-FR"/>
+        </w:rPr>
+      </w:pPr>
+    </w:p>
+    <w:p>
+      <w:pPr>
+        <w:rPr>
+          <w:lang w:val="fr-FR"/>
+        </w:rPr>
+      </w:pPr>
+      <w:r>
+        <w:rPr>
+          <w:lang w:val="fr-FR"/>
+        </w:rPr>
+        <w:t>Faire ID des formes avec nomclient+ numérotation</w:t>
+      </w:r>
+      <w:bookmarkStart w:id="0" w:name="_GoBack"/>
+      <w:bookmarkEnd w:id="0"/>
     </w:p>
     <w:sectPr>
       <w:pgSz w:w="11900" w:h="16840"/>

</xml_diff>

<commit_message>
Point ajouté au brainstorming
</commit_message>
<xml_diff>
--- a/Brainstorming_POOA.docx
+++ b/Brainstorming_POOA.docx
@@ -120,8 +120,13 @@
           <w:numId w:val="1"/>
         </w:numPr>
       </w:pPr>
-      <w:r>
-        <w:t xml:space="preserve">Fonction touch </w:t>
+      <w:proofErr w:type="spellStart"/>
+      <w:r>
+        <w:t>Fonction</w:t>
+      </w:r>
+      <w:proofErr w:type="spellEnd"/>
+      <w:r>
+        <w:t xml:space="preserve"> touch </w:t>
       </w:r>
       <w:r>
         <w:t>(</w:t>
@@ -141,6 +146,7 @@
         </w:rPr>
         <w:t xml:space="preserve">=&gt; </w:t>
       </w:r>
+      <w:proofErr w:type="spellStart"/>
       <w:r>
         <w:rPr>
           <w:b/>
@@ -148,6 +154,7 @@
         </w:rPr>
         <w:t>Yoann</w:t>
       </w:r>
+      <w:proofErr w:type="spellEnd"/>
     </w:p>
     <w:p>
       <w:pPr>
@@ -173,8 +180,16 @@
         <w:rPr>
           <w:lang w:val="fr-FR"/>
         </w:rPr>
-        <w:t>à partir de touch</w:t>
-      </w:r>
+        <w:t xml:space="preserve">à partir de </w:t>
+      </w:r>
+      <w:proofErr w:type="spellStart"/>
+      <w:r>
+        <w:rPr>
+          <w:lang w:val="fr-FR"/>
+        </w:rPr>
+        <w:t>touch</w:t>
+      </w:r>
+      <w:proofErr w:type="spellEnd"/>
       <w:r>
         <w:rPr>
           <w:lang w:val="fr-FR"/>
@@ -187,6 +202,7 @@
         </w:rPr>
         <w:t xml:space="preserve">=&gt; </w:t>
       </w:r>
+      <w:proofErr w:type="spellStart"/>
       <w:r>
         <w:rPr>
           <w:b/>
@@ -194,6 +210,7 @@
         </w:rPr>
         <w:t>Yoann</w:t>
       </w:r>
+      <w:proofErr w:type="spellEnd"/>
     </w:p>
     <w:p>
       <w:pPr>
@@ -285,7 +302,29 @@
         <w:rPr>
           <w:lang w:val="fr-FR"/>
         </w:rPr>
-        <w:t xml:space="preserve">Transition client =&gt;  serveur </w:t>
+        <w:t xml:space="preserve">Transition </w:t>
+      </w:r>
+      <w:proofErr w:type="spellStart"/>
+      <w:r>
+        <w:rPr>
+          <w:lang w:val="fr-FR"/>
+        </w:rPr>
+        <w:t>client =</w:t>
+      </w:r>
+      <w:proofErr w:type="gramStart"/>
+      <w:r>
+        <w:rPr>
+          <w:lang w:val="fr-FR"/>
+        </w:rPr>
+        <w:t>&gt;  serveur</w:t>
+      </w:r>
+      <w:proofErr w:type="spellEnd"/>
+      <w:proofErr w:type="gramEnd"/>
+      <w:r>
+        <w:rPr>
+          <w:lang w:val="fr-FR"/>
+        </w:rPr>
+        <w:t xml:space="preserve"> </w:t>
       </w:r>
       <w:r>
         <w:rPr>
@@ -294,6 +333,7 @@
         </w:rPr>
         <w:t xml:space="preserve">=&gt; </w:t>
       </w:r>
+      <w:proofErr w:type="spellStart"/>
       <w:r>
         <w:rPr>
           <w:b/>
@@ -302,6 +342,7 @@
         </w:rPr>
         <w:t>Anais</w:t>
       </w:r>
+      <w:proofErr w:type="spellEnd"/>
     </w:p>
     <w:p>
       <w:pPr>
@@ -321,15 +362,31 @@
         <w:rPr>
           <w:lang w:val="fr-FR"/>
         </w:rPr>
-        <w:t xml:space="preserve"> tableau dans le serveur  </w:t>
-      </w:r>
-      <w:r>
-        <w:rPr>
-          <w:b/>
-          <w:lang w:val="fr-FR"/>
-        </w:rPr>
-        <w:t xml:space="preserve">=&gt; </w:t>
-      </w:r>
+        <w:t xml:space="preserve"> tableau dans le </w:t>
+      </w:r>
+      <w:proofErr w:type="gramStart"/>
+      <w:r>
+        <w:rPr>
+          <w:lang w:val="fr-FR"/>
+        </w:rPr>
+        <w:t xml:space="preserve">serveur  </w:t>
+      </w:r>
+      <w:r>
+        <w:rPr>
+          <w:b/>
+          <w:lang w:val="fr-FR"/>
+        </w:rPr>
+        <w:t>=</w:t>
+      </w:r>
+      <w:proofErr w:type="gramEnd"/>
+      <w:r>
+        <w:rPr>
+          <w:b/>
+          <w:lang w:val="fr-FR"/>
+        </w:rPr>
+        <w:t xml:space="preserve">&gt; </w:t>
+      </w:r>
+      <w:proofErr w:type="spellStart"/>
       <w:r>
         <w:rPr>
           <w:b/>
@@ -338,6 +395,7 @@
         </w:rPr>
         <w:t>Anais</w:t>
       </w:r>
+      <w:proofErr w:type="spellEnd"/>
     </w:p>
     <w:p>
       <w:pPr>
@@ -351,7 +409,21 @@
         <w:rPr>
           <w:lang w:val="fr-FR"/>
         </w:rPr>
-        <w:t xml:space="preserve">Transition serveur =&gt;  client </w:t>
+        <w:t>Transition serveur =</w:t>
+      </w:r>
+      <w:proofErr w:type="gramStart"/>
+      <w:r>
+        <w:rPr>
+          <w:lang w:val="fr-FR"/>
+        </w:rPr>
+        <w:t>&gt;  client</w:t>
+      </w:r>
+      <w:proofErr w:type="gramEnd"/>
+      <w:r>
+        <w:rPr>
+          <w:lang w:val="fr-FR"/>
+        </w:rPr>
+        <w:t xml:space="preserve"> </w:t>
       </w:r>
       <w:r>
         <w:rPr>
@@ -360,6 +432,7 @@
         </w:rPr>
         <w:t xml:space="preserve">=&gt; </w:t>
       </w:r>
+      <w:proofErr w:type="spellStart"/>
       <w:r>
         <w:rPr>
           <w:b/>
@@ -368,6 +441,7 @@
         </w:rPr>
         <w:t>Anais</w:t>
       </w:r>
+      <w:proofErr w:type="spellEnd"/>
     </w:p>
     <w:p>
       <w:pPr>
@@ -381,7 +455,21 @@
         <w:rPr>
           <w:lang w:val="fr-FR"/>
         </w:rPr>
-        <w:t xml:space="preserve">Transformation d’une string en une classe de forme et de commande </w:t>
+        <w:t xml:space="preserve">Transformation </w:t>
+      </w:r>
+      <w:proofErr w:type="gramStart"/>
+      <w:r>
+        <w:rPr>
+          <w:lang w:val="fr-FR"/>
+        </w:rPr>
+        <w:t>d’une string</w:t>
+      </w:r>
+      <w:proofErr w:type="gramEnd"/>
+      <w:r>
+        <w:rPr>
+          <w:lang w:val="fr-FR"/>
+        </w:rPr>
+        <w:t xml:space="preserve"> en une classe de forme et de commande </w:t>
       </w:r>
       <w:r>
         <w:rPr>
@@ -578,33 +666,52 @@
         <w:rPr>
           <w:lang w:val="fr-FR"/>
         </w:rPr>
-        <w:t>A implementer pour prochaine fois</w:t>
-      </w:r>
-    </w:p>
-    <w:p>
-      <w:pPr>
-        <w:rPr>
-          <w:lang w:val="fr-FR"/>
-        </w:rPr>
-      </w:pPr>
-    </w:p>
-    <w:p>
-      <w:pPr>
-        <w:rPr>
-          <w:lang w:val="fr-FR"/>
-        </w:rPr>
-      </w:pPr>
-    </w:p>
-    <w:p>
-      <w:pPr>
-        <w:rPr>
-          <w:lang w:val="fr-FR"/>
-        </w:rPr>
-      </w:pPr>
-    </w:p>
-    <w:p>
-      <w:r>
-        <w:t>H : Hello</w:t>
+        <w:t xml:space="preserve">A </w:t>
+      </w:r>
+      <w:proofErr w:type="spellStart"/>
+      <w:r>
+        <w:rPr>
+          <w:lang w:val="fr-FR"/>
+        </w:rPr>
+        <w:t>implementer</w:t>
+      </w:r>
+      <w:proofErr w:type="spellEnd"/>
+      <w:r>
+        <w:rPr>
+          <w:lang w:val="fr-FR"/>
+        </w:rPr>
+        <w:t xml:space="preserve"> pour prochaine fois</w:t>
+      </w:r>
+    </w:p>
+    <w:p>
+      <w:pPr>
+        <w:rPr>
+          <w:lang w:val="fr-FR"/>
+        </w:rPr>
+      </w:pPr>
+    </w:p>
+    <w:p>
+      <w:pPr>
+        <w:rPr>
+          <w:lang w:val="fr-FR"/>
+        </w:rPr>
+      </w:pPr>
+    </w:p>
+    <w:p>
+      <w:pPr>
+        <w:rPr>
+          <w:lang w:val="fr-FR"/>
+        </w:rPr>
+      </w:pPr>
+    </w:p>
+    <w:p>
+      <w:proofErr w:type="gramStart"/>
+      <w:r>
+        <w:t>H :</w:t>
+      </w:r>
+      <w:proofErr w:type="gramEnd"/>
+      <w:r>
+        <w:t xml:space="preserve"> Hello</w:t>
       </w:r>
     </w:p>
     <w:p>
@@ -641,16 +748,26 @@
     <w:p/>
     <w:p/>
     <w:p>
-      <w:r>
-        <w:t>R : rectangle</w:t>
+      <w:proofErr w:type="gramStart"/>
+      <w:r>
+        <w:t>R :</w:t>
+      </w:r>
+      <w:proofErr w:type="gramEnd"/>
+      <w:r>
+        <w:t xml:space="preserve"> rectangle</w:t>
       </w:r>
       <w:r>
         <w:t xml:space="preserve"> “x” + “y”</w:t>
       </w:r>
     </w:p>
     <w:p>
-      <w:r>
-        <w:t>S : square</w:t>
+      <w:proofErr w:type="gramStart"/>
+      <w:r>
+        <w:t>S :</w:t>
+      </w:r>
+      <w:proofErr w:type="gramEnd"/>
+      <w:r>
+        <w:t xml:space="preserve"> square</w:t>
       </w:r>
       <w:r>
         <w:t xml:space="preserve"> “x” + “</w:t>
@@ -668,12 +785,28 @@
           <w:lang w:val="fr-FR"/>
         </w:rPr>
       </w:pPr>
-      <w:r>
-        <w:rPr>
-          <w:lang w:val="fr-FR"/>
-        </w:rPr>
-        <w:t>C: circle</w:t>
-      </w:r>
+      <w:proofErr w:type="gramStart"/>
+      <w:r>
+        <w:rPr>
+          <w:lang w:val="fr-FR"/>
+        </w:rPr>
+        <w:t>C:</w:t>
+      </w:r>
+      <w:proofErr w:type="gramEnd"/>
+      <w:r>
+        <w:rPr>
+          <w:lang w:val="fr-FR"/>
+        </w:rPr>
+        <w:t xml:space="preserve"> </w:t>
+      </w:r>
+      <w:proofErr w:type="spellStart"/>
+      <w:r>
+        <w:rPr>
+          <w:lang w:val="fr-FR"/>
+        </w:rPr>
+        <w:t>circle</w:t>
+      </w:r>
+      <w:proofErr w:type="spellEnd"/>
       <w:r>
         <w:rPr>
           <w:lang w:val="fr-FR"/>
@@ -687,11 +820,19 @@
           <w:lang w:val="fr-FR"/>
         </w:rPr>
       </w:pPr>
-      <w:r>
-        <w:rPr>
-          <w:lang w:val="fr-FR"/>
-        </w:rPr>
-        <w:t>L lig</w:t>
+      <w:proofErr w:type="spellStart"/>
+      <w:r>
+        <w:rPr>
+          <w:lang w:val="fr-FR"/>
+        </w:rPr>
+        <w:t>L</w:t>
+      </w:r>
+      <w:proofErr w:type="spellEnd"/>
+      <w:r>
+        <w:rPr>
+          <w:lang w:val="fr-FR"/>
+        </w:rPr>
+        <w:t xml:space="preserve"> lig</w:t>
       </w:r>
       <w:r>
         <w:rPr>
@@ -733,7 +874,21 @@
         <w:rPr>
           <w:lang w:val="fr-FR"/>
         </w:rPr>
-        <w:t xml:space="preserve">Séparateur : , </w:t>
+        <w:t>Séparateur </w:t>
+      </w:r>
+      <w:proofErr w:type="gramStart"/>
+      <w:r>
+        <w:rPr>
+          <w:lang w:val="fr-FR"/>
+        </w:rPr>
+        <w:t>: ,</w:t>
+      </w:r>
+      <w:proofErr w:type="gramEnd"/>
+      <w:r>
+        <w:rPr>
+          <w:lang w:val="fr-FR"/>
+        </w:rPr>
+        <w:t xml:space="preserve"> </w:t>
       </w:r>
     </w:p>
     <w:p>
@@ -788,21 +943,37 @@
         <w:rPr>
           <w:lang w:val="fr-FR"/>
         </w:rPr>
-        <w:t>P polygon</w:t>
-      </w:r>
-    </w:p>
-    <w:p>
-      <w:pPr>
-        <w:rPr>
-          <w:lang w:val="fr-FR"/>
-        </w:rPr>
-      </w:pPr>
-      <w:r>
-        <w:rPr>
-          <w:lang w:val="fr-FR"/>
-        </w:rPr>
-        <w:t>E Elipse</w:t>
-      </w:r>
+        <w:t xml:space="preserve">P </w:t>
+      </w:r>
+      <w:proofErr w:type="spellStart"/>
+      <w:r>
+        <w:rPr>
+          <w:lang w:val="fr-FR"/>
+        </w:rPr>
+        <w:t>polygon</w:t>
+      </w:r>
+      <w:proofErr w:type="spellEnd"/>
+    </w:p>
+    <w:p>
+      <w:pPr>
+        <w:rPr>
+          <w:lang w:val="fr-FR"/>
+        </w:rPr>
+      </w:pPr>
+      <w:r>
+        <w:rPr>
+          <w:lang w:val="fr-FR"/>
+        </w:rPr>
+        <w:t xml:space="preserve">E </w:t>
+      </w:r>
+      <w:proofErr w:type="spellStart"/>
+      <w:r>
+        <w:rPr>
+          <w:lang w:val="fr-FR"/>
+        </w:rPr>
+        <w:t>Elipse</w:t>
+      </w:r>
+      <w:proofErr w:type="spellEnd"/>
     </w:p>
     <w:p>
       <w:pPr>
@@ -858,35 +1029,125 @@
           <w:lang w:val="fr-FR"/>
         </w:rPr>
       </w:pPr>
-    </w:p>
-    <w:p>
-      <w:pPr>
-        <w:rPr>
-          <w:lang w:val="fr-FR"/>
-        </w:rPr>
-      </w:pPr>
-    </w:p>
-    <w:p>
-      <w:pPr>
-        <w:rPr>
-          <w:lang w:val="fr-FR"/>
-        </w:rPr>
-      </w:pPr>
-    </w:p>
-    <w:p>
-      <w:pPr>
-        <w:rPr>
-          <w:lang w:val="fr-FR"/>
-        </w:rPr>
-      </w:pPr>
-      <w:r>
-        <w:rPr>
-          <w:lang w:val="fr-FR"/>
-        </w:rPr>
-        <w:t>Faire ID des formes avec nomclient+ numérotation</w:t>
-      </w:r>
       <w:bookmarkStart w:id="0" w:name="_GoBack"/>
       <w:bookmarkEnd w:id="0"/>
+    </w:p>
+    <w:p>
+      <w:pPr>
+        <w:rPr>
+          <w:lang w:val="fr-FR"/>
+        </w:rPr>
+      </w:pPr>
+    </w:p>
+    <w:p>
+      <w:pPr>
+        <w:rPr>
+          <w:lang w:val="fr-FR"/>
+        </w:rPr>
+      </w:pPr>
+    </w:p>
+    <w:p>
+      <w:pPr>
+        <w:rPr>
+          <w:lang w:val="fr-FR"/>
+        </w:rPr>
+      </w:pPr>
+      <w:r>
+        <w:rPr>
+          <w:lang w:val="fr-FR"/>
+        </w:rPr>
+        <w:t xml:space="preserve">Faire ID des formes avec </w:t>
+      </w:r>
+      <w:proofErr w:type="spellStart"/>
+      <w:r>
+        <w:rPr>
+          <w:lang w:val="fr-FR"/>
+        </w:rPr>
+        <w:t>nomclient</w:t>
+      </w:r>
+      <w:proofErr w:type="spellEnd"/>
+      <w:r>
+        <w:rPr>
+          <w:lang w:val="fr-FR"/>
+        </w:rPr>
+        <w:t>+ numérotation</w:t>
+      </w:r>
+    </w:p>
+    <w:p>
+      <w:pPr>
+        <w:rPr>
+          <w:lang w:val="fr-FR"/>
+        </w:rPr>
+      </w:pPr>
+    </w:p>
+    <w:p>
+      <w:pPr>
+        <w:rPr>
+          <w:lang w:val="fr-FR"/>
+        </w:rPr>
+      </w:pPr>
+      <w:r>
+        <w:rPr>
+          <w:lang w:val="fr-FR"/>
+        </w:rPr>
+        <w:t xml:space="preserve">Documenter </w:t>
+      </w:r>
+      <w:proofErr w:type="spellStart"/>
+      <w:r>
+        <w:rPr>
+          <w:lang w:val="fr-FR"/>
+        </w:rPr>
+        <w:t>codes</w:t>
+      </w:r>
+      <w:r>
+        <w:rPr>
+          <w:lang w:val="fr-FR"/>
+        </w:rPr>
+        <w:t>l</w:t>
+      </w:r>
+      <w:proofErr w:type="spellEnd"/>
+    </w:p>
+    <w:p>
+      <w:pPr>
+        <w:rPr>
+          <w:lang w:val="fr-FR"/>
+        </w:rPr>
+      </w:pPr>
+    </w:p>
+    <w:p>
+      <w:pPr>
+        <w:rPr>
+          <w:lang w:val="fr-FR"/>
+        </w:rPr>
+      </w:pPr>
+      <w:r>
+        <w:rPr>
+          <w:lang w:val="fr-FR"/>
+        </w:rPr>
+        <w:t xml:space="preserve">Ajouter les </w:t>
+      </w:r>
+      <w:proofErr w:type="spellStart"/>
+      <w:r>
+        <w:rPr>
+          <w:lang w:val="fr-FR"/>
+        </w:rPr>
+        <w:t>élipses</w:t>
+      </w:r>
+      <w:proofErr w:type="spellEnd"/>
+    </w:p>
+    <w:p>
+      <w:pPr>
+        <w:rPr>
+          <w:lang w:val="fr-FR"/>
+        </w:rPr>
+      </w:pPr>
+    </w:p>
+    <w:p>
+      <w:pPr>
+        <w:rPr>
+          <w:lang w:val="fr-FR"/>
+        </w:rPr>
+      </w:pPr>
     </w:p>
     <w:sectPr>
       <w:pgSz w:w="11900" w:h="16840"/>

</xml_diff>

<commit_message>
Adding attributes & methods for deletion of forms received over the network.
</commit_message>
<xml_diff>
--- a/Brainstorming_POOA.docx
+++ b/Brainstorming_POOA.docx
@@ -657,6 +657,26 @@
       <w:r>
         <w:rPr/>
         <w:t>O: message received</w:t>
+      </w:r>
+    </w:p>
+    <w:p>
+      <w:pPr>
+        <w:pStyle w:val="Normal"/>
+        <w:rPr/>
+      </w:pPr>
+      <w:r>
+        <w:rPr/>
+        <w:t>Z: question</w:t>
+      </w:r>
+    </w:p>
+    <w:p>
+      <w:pPr>
+        <w:pStyle w:val="Normal"/>
+        <w:rPr/>
+      </w:pPr>
+      <w:r>
+        <w:rPr/>
+        <w:t>A : answer</w:t>
       </w:r>
     </w:p>
     <w:p>
@@ -1335,7 +1355,6 @@
     <w:rPrDefault>
       <w:rPr>
         <w:rFonts w:ascii="Calibri" w:hAnsi="Calibri" w:eastAsia="Calibri" w:cs="" w:asciiTheme="minorHAnsi" w:cstheme="minorBidi" w:eastAsiaTheme="minorHAnsi" w:hAnsiTheme="minorHAnsi"/>
-        <w:sz w:val="24"/>
         <w:szCs w:val="24"/>
         <w:lang w:val="en-GB" w:eastAsia="en-US" w:bidi="ar-SA"/>
       </w:rPr>
@@ -1738,7 +1757,7 @@
     </w:pPr>
     <w:rPr>
       <w:rFonts w:ascii="Calibri" w:hAnsi="Calibri" w:eastAsia="Calibri" w:cs="" w:asciiTheme="minorHAnsi" w:cstheme="minorBidi" w:eastAsiaTheme="minorHAnsi" w:hAnsiTheme="minorHAnsi"/>
-      <w:color w:val="auto"/>
+      <w:color w:val="00000A"/>
       <w:sz w:val="24"/>
       <w:szCs w:val="24"/>
       <w:lang w:val="en-GB" w:eastAsia="en-US" w:bidi="ar-SA"/>

</xml_diff>

<commit_message>
Adding Label creation on the board & Label transmitting on the socket channel. TO FIX : the label is not size according to the user drawing.
</commit_message>
<xml_diff>
--- a/Brainstorming_POOA.docx
+++ b/Brainstorming_POOA.docx
@@ -763,9 +763,7 @@
     <w:p>
       <w:pPr>
         <w:pStyle w:val="Normal"/>
-        <w:rPr>
-          <w:lang w:val="fr-FR"/>
-        </w:rPr>
+        <w:rPr/>
       </w:pPr>
       <w:r>
         <w:rPr>
@@ -776,6 +774,18 @@
       <w:r>
         <w:rPr/>
         <w:t>“x” + “y”</w:t>
+      </w:r>
+    </w:p>
+    <w:p>
+      <w:pPr>
+        <w:pStyle w:val="Normal"/>
+        <w:rPr/>
+      </w:pPr>
+      <w:r>
+        <w:rPr>
+          <w:lang w:val="fr-FR"/>
+        </w:rPr>
+        <w:t>T : Text</w:t>
       </w:r>
     </w:p>
     <w:p>

</xml_diff>